<commit_message>
feat: fasicule 5 partie 2
</commit_message>
<xml_diff>
--- a/WorkshopB_fascicule5.docx
+++ b/WorkshopB_fascicule5.docx
@@ -9,7 +9,6 @@
         <w:keepLines w:val="false"/>
         <w:pageBreakBefore w:val="false"/>
         <w:widowControl/>
-        <w:pBdr/>
         <w:shd w:val="clear" w:fill="auto"/>
         <w:spacing w:lineRule="auto" w:line="240" w:before="748" w:after="0"/>
         <w:ind w:hanging="0" w:left="0" w:right="0"/>
@@ -61,7 +60,6 @@
         <w:keepLines w:val="false"/>
         <w:pageBreakBefore w:val="false"/>
         <w:widowControl w:val="false"/>
-        <w:pBdr/>
         <w:shd w:val="clear" w:fill="auto"/>
         <w:spacing w:lineRule="auto" w:line="240" w:before="0" w:after="0"/>
         <w:ind w:hanging="0" w:left="0" w:right="0"/>
@@ -132,7 +130,6 @@
         <w:keepLines w:val="false"/>
         <w:pageBreakBefore w:val="false"/>
         <w:widowControl w:val="false"/>
-        <w:pBdr/>
         <w:shd w:val="clear" w:fill="auto"/>
         <w:spacing w:lineRule="auto" w:line="240" w:before="2" w:after="0"/>
         <w:ind w:hanging="0" w:left="0" w:right="0"/>
@@ -183,7 +180,6 @@
         <w:keepLines w:val="false"/>
         <w:pageBreakBefore w:val="false"/>
         <w:widowControl w:val="false"/>
-        <w:pBdr/>
         <w:shd w:val="clear" w:fill="auto"/>
         <w:spacing w:lineRule="auto" w:line="240" w:before="8" w:after="0"/>
         <w:ind w:hanging="0" w:left="0" w:right="0"/>
@@ -234,7 +230,6 @@
         <w:keepLines w:val="false"/>
         <w:pageBreakBefore w:val="false"/>
         <w:widowControl w:val="false"/>
-        <w:pBdr/>
         <w:shd w:val="clear" w:fill="auto"/>
         <w:spacing w:lineRule="auto" w:line="240" w:before="10" w:after="0"/>
         <w:ind w:hanging="0" w:left="0" w:right="0"/>
@@ -306,7 +301,6 @@
         <w:keepLines w:val="false"/>
         <w:pageBreakBefore w:val="false"/>
         <w:widowControl w:val="false"/>
-        <w:pBdr/>
         <w:shd w:val="clear" w:fill="auto"/>
         <w:spacing w:lineRule="auto" w:line="360" w:before="119" w:after="0"/>
         <w:ind w:hanging="0" w:left="0" w:right="0"/>
@@ -358,7 +352,6 @@
         <w:keepLines w:val="false"/>
         <w:pageBreakBefore w:val="false"/>
         <w:widowControl w:val="false"/>
-        <w:pBdr/>
         <w:shd w:val="clear" w:fill="auto"/>
         <w:spacing w:lineRule="auto" w:line="360" w:before="119" w:after="0"/>
         <w:ind w:hanging="0" w:left="0" w:right="0"/>
@@ -445,7 +438,6 @@
         <w:keepLines w:val="false"/>
         <w:pageBreakBefore w:val="false"/>
         <w:widowControl/>
-        <w:pBdr/>
         <w:shd w:val="clear" w:fill="auto"/>
         <w:spacing w:lineRule="auto" w:line="240" w:before="176" w:after="0"/>
         <w:ind w:hanging="0" w:left="0" w:right="0"/>
@@ -562,7 +554,6 @@
         <w:keepLines w:val="false"/>
         <w:pageBreakBefore w:val="false"/>
         <w:widowControl/>
-        <w:pBdr/>
         <w:shd w:val="clear" w:fill="auto"/>
         <w:spacing w:lineRule="auto" w:line="240" w:before="296" w:after="0"/>
         <w:ind w:hanging="0" w:left="0" w:right="0"/>
@@ -634,7 +625,6 @@
         <w:keepLines w:val="false"/>
         <w:pageBreakBefore w:val="false"/>
         <w:widowControl/>
-        <w:pBdr/>
         <w:shd w:val="clear" w:fill="auto"/>
         <w:spacing w:lineRule="auto" w:line="240" w:before="174" w:after="0"/>
         <w:ind w:hanging="8" w:left="0" w:right="0"/>
@@ -686,7 +676,6 @@
         <w:keepLines w:val="false"/>
         <w:pageBreakBefore w:val="false"/>
         <w:widowControl/>
-        <w:pBdr/>
         <w:shd w:val="clear" w:fill="auto"/>
         <w:spacing w:lineRule="auto" w:line="360" w:before="187" w:after="0"/>
         <w:ind w:hanging="0" w:left="426" w:right="0"/>
@@ -758,7 +747,6 @@
         <w:keepLines w:val="false"/>
         <w:pageBreakBefore w:val="false"/>
         <w:widowControl/>
-        <w:pBdr/>
         <w:shd w:val="clear" w:fill="auto"/>
         <w:spacing w:lineRule="auto" w:line="360" w:before="37" w:after="0"/>
         <w:ind w:hanging="0" w:left="426" w:right="0"/>
@@ -830,7 +818,6 @@
         <w:keepLines w:val="false"/>
         <w:pageBreakBefore w:val="false"/>
         <w:widowControl/>
-        <w:pBdr/>
         <w:shd w:val="clear" w:fill="auto"/>
         <w:spacing w:lineRule="auto" w:line="360" w:before="37" w:after="0"/>
         <w:ind w:hanging="0" w:left="426" w:right="0"/>
@@ -902,7 +889,6 @@
         <w:keepLines w:val="false"/>
         <w:pageBreakBefore w:val="false"/>
         <w:widowControl/>
-        <w:pBdr/>
         <w:shd w:val="clear" w:fill="auto"/>
         <w:spacing w:lineRule="auto" w:line="360" w:before="37" w:after="0"/>
         <w:ind w:hanging="0" w:left="426" w:right="0"/>
@@ -974,7 +960,6 @@
         <w:keepLines w:val="false"/>
         <w:pageBreakBefore w:val="false"/>
         <w:widowControl/>
-        <w:pBdr/>
         <w:shd w:val="clear" w:fill="auto"/>
         <w:spacing w:lineRule="auto" w:line="240" w:before="181" w:after="0"/>
         <w:ind w:hanging="0" w:left="0" w:right="0"/>
@@ -1025,7 +1010,6 @@
         <w:keepLines w:val="false"/>
         <w:pageBreakBefore w:val="false"/>
         <w:widowControl/>
-        <w:pBdr/>
         <w:shd w:val="clear" w:fill="auto"/>
         <w:spacing w:lineRule="auto" w:line="240" w:before="176" w:after="240"/>
         <w:ind w:hanging="0" w:left="0" w:right="0"/>
@@ -1164,16 +1148,7 @@
           <w:szCs w:val="24"/>
           <w:highlight w:val="white"/>
         </w:rPr>
-        <w:t xml:space="preserve">show interfaces </w:t>
-      </w:r>
-      <w:r>
-        <w:rPr>
-          <w:b w:val="false"/>
-          <w:sz w:val="24"/>
-          <w:szCs w:val="24"/>
-          <w:highlight w:val="white"/>
-        </w:rPr>
-        <w:t>FastEthernet0/1</w:t>
+        <w:t>show interfaces FastEthernet0/1</w:t>
       </w:r>
     </w:p>
     <w:p>
@@ -1279,7 +1254,12 @@
         </w:rPr>
       </w:pPr>
       <w:r>
-        <w:rPr/>
+        <w:rPr>
+          <w:b w:val="false"/>
+          <w:sz w:val="24"/>
+          <w:szCs w:val="24"/>
+          <w:highlight w:val="white"/>
+        </w:rPr>
       </w:r>
     </w:p>
     <w:p>
@@ -1306,7 +1286,7 @@
           <w:szCs w:val="24"/>
           <w:highlight w:val="white"/>
         </w:rPr>
-        <w:t>Les ports qu</w:t>
+        <w:t>Les ports qu’on peut utiliser pour la création de l’agrégation entre ces deux commutateurs sont FastEthernet0/1, FastEthernet0/2, et FastEthernet0/3 sur ZB-Switch1, et FastEthernet0/1, FastEthernet0/2, et FastEthernet0/3 sur ZB-Switch2, car ces ports ont l</w:t>
       </w:r>
       <w:r>
         <w:rPr>
@@ -1315,7 +1295,7 @@
           <w:szCs w:val="24"/>
           <w:highlight w:val="white"/>
         </w:rPr>
-        <w:t xml:space="preserve">’on peut </w:t>
+        <w:t>e meme type (FastEthernet),</w:t>
       </w:r>
       <w:r>
         <w:rPr>
@@ -1324,115 +1304,7 @@
           <w:szCs w:val="24"/>
           <w:highlight w:val="white"/>
         </w:rPr>
-        <w:t xml:space="preserve">utiliser pour la création de l’agrégation entre ces deux commutateurs sont FastEthernet0/1, FastEthernet0/2, et FastEthernet0/3 sur ZB-Switch1, </w:t>
-      </w:r>
-      <w:r>
-        <w:rPr>
-          <w:b w:val="false"/>
-          <w:sz w:val="24"/>
-          <w:szCs w:val="24"/>
-          <w:highlight w:val="white"/>
-        </w:rPr>
-        <w:t>et</w:t>
-      </w:r>
-      <w:r>
-        <w:rPr>
-          <w:b w:val="false"/>
-          <w:sz w:val="24"/>
-          <w:szCs w:val="24"/>
-          <w:highlight w:val="white"/>
-        </w:rPr>
-        <w:t xml:space="preserve"> FastEthernet0/1, FastEthernet0/2, et FastEthernet0/3 sur ZB-Switch2, car ces ports </w:t>
-      </w:r>
-      <w:r>
-        <w:rPr>
-          <w:b w:val="false"/>
-          <w:sz w:val="24"/>
-          <w:szCs w:val="24"/>
-          <w:highlight w:val="white"/>
-        </w:rPr>
-        <w:t xml:space="preserve">ont la </w:t>
-      </w:r>
-      <w:r>
-        <w:rPr>
-          <w:b w:val="false"/>
-          <w:sz w:val="24"/>
-          <w:szCs w:val="24"/>
-          <w:highlight w:val="white"/>
-        </w:rPr>
-        <w:t>m</w:t>
-      </w:r>
-      <w:r>
-        <w:rPr>
-          <w:b w:val="false"/>
-          <w:sz w:val="24"/>
-          <w:szCs w:val="24"/>
-          <w:highlight w:val="white"/>
-        </w:rPr>
-        <w:t>e</w:t>
-      </w:r>
-      <w:r>
-        <w:rPr>
-          <w:b w:val="false"/>
-          <w:sz w:val="24"/>
-          <w:szCs w:val="24"/>
-          <w:highlight w:val="white"/>
-        </w:rPr>
-        <w:t xml:space="preserve">me </w:t>
-      </w:r>
-      <w:r>
-        <w:rPr>
-          <w:b w:val="false"/>
-          <w:sz w:val="24"/>
-          <w:szCs w:val="24"/>
-          <w:highlight w:val="white"/>
-        </w:rPr>
-        <w:t>vitesse</w:t>
-      </w:r>
-      <w:r>
-        <w:rPr>
-          <w:b w:val="false"/>
-          <w:sz w:val="24"/>
-          <w:szCs w:val="24"/>
-          <w:highlight w:val="white"/>
-        </w:rPr>
-        <w:t xml:space="preserve"> (100 Mb/s</w:t>
-      </w:r>
-      <w:r>
-        <w:rPr>
-          <w:b w:val="false"/>
-          <w:sz w:val="24"/>
-          <w:szCs w:val="24"/>
-          <w:highlight w:val="white"/>
-        </w:rPr>
-        <w:t>), meme duplex (f</w:t>
-      </w:r>
-      <w:r>
-        <w:rPr>
-          <w:b w:val="false"/>
-          <w:sz w:val="24"/>
-          <w:szCs w:val="24"/>
-          <w:highlight w:val="white"/>
-        </w:rPr>
-        <w:t xml:space="preserve">ull duplex), </w:t>
-      </w:r>
-      <w:r>
-        <w:rPr>
-          <w:b w:val="false"/>
-          <w:sz w:val="24"/>
-          <w:szCs w:val="24"/>
-          <w:highlight w:val="white"/>
-        </w:rPr>
-        <w:t>et utilise le meme VLAN 1 en mode access</w:t>
-      </w:r>
-      <w:r>
-        <w:rPr>
-          <w:b w:val="false"/>
-          <w:sz w:val="24"/>
-          <w:szCs w:val="24"/>
-          <w:highlight w:val="white"/>
-        </w:rPr>
-        <w:t>.</w:t>
+        <w:t xml:space="preserve"> meme vitesse (100 Mb/s), meme duplex (full duplex), et utilise le meme VLAN 1 en mode access.</w:t>
       </w:r>
     </w:p>
     <w:p>
@@ -1558,7 +1430,6 @@
           <w:ilvl w:val="0"/>
           <w:numId w:val="2"/>
         </w:numPr>
-        <w:pBdr/>
         <w:shd w:val="clear" w:fill="auto"/>
         <w:spacing w:lineRule="auto" w:line="480" w:before="0" w:after="0"/>
         <w:ind w:hanging="360" w:left="720" w:right="0"/>
@@ -1700,15 +1571,7 @@
           <w:sz w:val="24"/>
           <w:szCs w:val="24"/>
         </w:rPr>
-        <w:t xml:space="preserve">SU : </w:t>
-      </w:r>
-      <w:r>
-        <w:rPr>
-          <w:b w:val="false"/>
-          <w:sz w:val="24"/>
-          <w:szCs w:val="24"/>
-        </w:rPr>
-        <w:t>layer 2 + in use</w:t>
+        <w:t>SU : layer 2 + in use</w:t>
       </w:r>
     </w:p>
     <w:p>
@@ -1733,15 +1596,7 @@
           <w:sz w:val="24"/>
           <w:szCs w:val="24"/>
         </w:rPr>
-        <w:t xml:space="preserve">P : </w:t>
-      </w:r>
-      <w:r>
-        <w:rPr>
-          <w:b w:val="false"/>
-          <w:sz w:val="24"/>
-          <w:szCs w:val="24"/>
-        </w:rPr>
-        <w:t>in port-channel</w:t>
+        <w:t>P : in port-channel</w:t>
       </w:r>
     </w:p>
     <w:p>
@@ -1755,7 +1610,6 @@
           <w:ilvl w:val="0"/>
           <w:numId w:val="2"/>
         </w:numPr>
-        <w:pBdr/>
         <w:shd w:val="clear" w:fill="auto"/>
         <w:spacing w:lineRule="auto" w:line="480" w:before="0" w:after="0"/>
         <w:ind w:hanging="360" w:left="720" w:right="0"/>
@@ -1808,7 +1662,6 @@
           <w:ilvl w:val="0"/>
           <w:numId w:val="0"/>
         </w:numPr>
-        <w:pBdr/>
         <w:shd w:val="clear" w:fill="auto"/>
         <w:spacing w:lineRule="auto" w:line="480" w:before="0" w:after="0"/>
         <w:ind w:hanging="0" w:left="720" w:right="0"/>
@@ -1857,7 +1710,6 @@
       <w:pPr>
         <w:pStyle w:val="normal1"/>
         <w:widowControl w:val="false"/>
-        <w:pBdr/>
         <w:shd w:val="clear" w:fill="auto"/>
         <w:spacing w:lineRule="auto" w:line="480" w:before="0" w:after="0"/>
         <w:ind w:hanging="0" w:left="0" w:right="0"/>
@@ -1900,25 +1752,6 @@
           <w:vertAlign w:val="baseline"/>
         </w:rPr>
         <w:tab/>
-      </w:r>
-      <w:r>
-        <w:rPr>
-          <w:rFonts w:eastAsia="Arial" w:cs="Arial"/>
-          <w:b w:val="false"/>
-          <w:i w:val="false"/>
-          <w:caps w:val="false"/>
-          <w:smallCaps w:val="false"/>
-          <w:strike w:val="false"/>
-          <w:dstrike w:val="false"/>
-          <w:color w:val="000000"/>
-          <w:position w:val="0"/>
-          <w:sz w:val="24"/>
-          <w:sz w:val="24"/>
-          <w:szCs w:val="24"/>
-          <w:u w:val="none"/>
-          <w:shd w:fill="auto" w:val="clear"/>
-          <w:vertAlign w:val="baseline"/>
-        </w:rPr>
         <w:t xml:space="preserve">interface port-channel 1 </w:t>
       </w:r>
     </w:p>
@@ -1926,7 +1759,6 @@
       <w:pPr>
         <w:pStyle w:val="normal1"/>
         <w:widowControl w:val="false"/>
-        <w:pBdr/>
         <w:shd w:val="clear" w:fill="auto"/>
         <w:spacing w:lineRule="auto" w:line="480" w:before="0" w:after="0"/>
         <w:ind w:hanging="0" w:left="0" w:right="0"/>
@@ -1983,7 +1815,6 @@
           <w:ilvl w:val="0"/>
           <w:numId w:val="2"/>
         </w:numPr>
-        <w:pBdr/>
         <w:shd w:val="clear" w:fill="auto"/>
         <w:spacing w:lineRule="auto" w:line="480" w:before="0" w:after="0"/>
         <w:ind w:hanging="360" w:left="720" w:right="0"/>
@@ -2035,7 +1866,6 @@
         <w:keepLines w:val="false"/>
         <w:pageBreakBefore w:val="false"/>
         <w:widowControl w:val="false"/>
-        <w:pBdr/>
         <w:shd w:val="clear" w:fill="auto"/>
         <w:spacing w:lineRule="auto" w:line="480" w:before="0" w:after="0"/>
         <w:ind w:hanging="0" w:left="0" w:right="0"/>
@@ -2084,7 +1914,6 @@
       <w:pPr>
         <w:pStyle w:val="normal1"/>
         <w:widowControl w:val="false"/>
-        <w:pBdr/>
         <w:shd w:val="clear" w:fill="auto"/>
         <w:spacing w:lineRule="auto" w:line="480" w:before="0" w:after="0"/>
         <w:ind w:hanging="0" w:left="0" w:right="0"/>
@@ -2133,7 +1962,6 @@
       <w:pPr>
         <w:pStyle w:val="normal1"/>
         <w:widowControl w:val="false"/>
-        <w:pBdr/>
         <w:shd w:val="clear" w:fill="auto"/>
         <w:spacing w:lineRule="auto" w:line="480" w:before="0" w:after="0"/>
         <w:ind w:hanging="0" w:left="0" w:right="0"/>
@@ -2182,7 +2010,6 @@
       <w:pPr>
         <w:pStyle w:val="normal1"/>
         <w:widowControl w:val="false"/>
-        <w:pBdr/>
         <w:shd w:val="clear" w:fill="auto"/>
         <w:spacing w:lineRule="auto" w:line="480" w:before="0" w:after="0"/>
         <w:ind w:hanging="0" w:left="0" w:right="0"/>
@@ -2231,7 +2058,6 @@
       <w:pPr>
         <w:pStyle w:val="normal1"/>
         <w:widowControl w:val="false"/>
-        <w:pBdr/>
         <w:shd w:val="clear" w:fill="auto"/>
         <w:spacing w:lineRule="auto" w:line="480" w:before="0" w:after="0"/>
         <w:ind w:hanging="0" w:left="0" w:right="0"/>
@@ -2280,7 +2106,6 @@
       <w:pPr>
         <w:pStyle w:val="normal1"/>
         <w:widowControl w:val="false"/>
-        <w:pBdr/>
         <w:shd w:val="clear" w:fill="auto"/>
         <w:spacing w:lineRule="auto" w:line="480" w:before="0" w:after="0"/>
         <w:ind w:hanging="0" w:left="0" w:right="0"/>
@@ -2363,7 +2188,6 @@
         <w:keepLines w:val="false"/>
         <w:pageBreakBefore w:val="false"/>
         <w:widowControl w:val="false"/>
-        <w:pBdr/>
         <w:shd w:val="clear" w:fill="auto"/>
         <w:spacing w:lineRule="auto" w:line="360" w:before="167" w:after="0"/>
         <w:ind w:hanging="0" w:left="0" w:right="0"/>
@@ -2419,7 +2243,6 @@
           <w:ilvl w:val="0"/>
           <w:numId w:val="3"/>
         </w:numPr>
-        <w:pBdr/>
         <w:shd w:val="clear" w:fill="auto"/>
         <w:tabs>
           <w:tab w:val="clear" w:pos="720"/>
@@ -2475,7 +2298,6 @@
         <w:keepLines w:val="false"/>
         <w:pageBreakBefore w:val="false"/>
         <w:widowControl w:val="false"/>
-        <w:pBdr/>
         <w:shd w:val="clear" w:fill="auto"/>
         <w:tabs>
           <w:tab w:val="clear" w:pos="720"/>
@@ -2521,7 +2343,111 @@
           <w:shd w:fill="auto" w:val="clear"/>
           <w:vertAlign w:val="baseline"/>
         </w:rPr>
-        <w:t>………………………………………………………………………………………………………………………………………………………………………………………………</w:t>
+        <w:t xml:space="preserve">conf t </w:t>
+      </w:r>
+    </w:p>
+    <w:p>
+      <w:pPr>
+        <w:pStyle w:val="normal1"/>
+        <w:widowControl w:val="false"/>
+        <w:shd w:val="clear" w:fill="auto"/>
+        <w:tabs>
+          <w:tab w:val="clear" w:pos="720"/>
+          <w:tab w:val="left" w:pos="1320" w:leader="none"/>
+        </w:tabs>
+        <w:spacing w:lineRule="auto" w:line="360" w:before="155" w:after="0"/>
+        <w:ind w:hanging="0" w:left="567" w:right="0"/>
+        <w:jc w:val="left"/>
+        <w:rPr>
+          <w:rFonts w:ascii="Arial" w:hAnsi="Arial" w:eastAsia="Arial" w:cs="Arial"/>
+          <w:b w:val="false"/>
+          <w:i w:val="false"/>
+          <w:i w:val="false"/>
+          <w:caps w:val="false"/>
+          <w:smallCaps w:val="false"/>
+          <w:strike w:val="false"/>
+          <w:dstrike w:val="false"/>
+          <w:color w:val="000000"/>
+          <w:position w:val="0"/>
+          <w:sz w:val="24"/>
+          <w:sz w:val="24"/>
+          <w:szCs w:val="24"/>
+          <w:u w:val="none"/>
+          <w:shd w:fill="auto" w:val="clear"/>
+          <w:vertAlign w:val="baseline"/>
+        </w:rPr>
+      </w:pPr>
+      <w:r>
+        <w:rPr>
+          <w:rFonts w:eastAsia="Arial" w:cs="Arial"/>
+          <w:b w:val="false"/>
+          <w:i w:val="false"/>
+          <w:caps w:val="false"/>
+          <w:smallCaps w:val="false"/>
+          <w:strike w:val="false"/>
+          <w:dstrike w:val="false"/>
+          <w:color w:val="000000"/>
+          <w:position w:val="0"/>
+          <w:sz w:val="24"/>
+          <w:sz w:val="24"/>
+          <w:szCs w:val="24"/>
+          <w:u w:val="none"/>
+          <w:shd w:fill="auto" w:val="clear"/>
+          <w:vertAlign w:val="baseline"/>
+        </w:rPr>
+        <w:t xml:space="preserve">interface range fastEthernet 0/1 - 2 </w:t>
+      </w:r>
+    </w:p>
+    <w:p>
+      <w:pPr>
+        <w:pStyle w:val="normal1"/>
+        <w:widowControl w:val="false"/>
+        <w:shd w:val="clear" w:fill="auto"/>
+        <w:tabs>
+          <w:tab w:val="clear" w:pos="720"/>
+          <w:tab w:val="left" w:pos="1320" w:leader="none"/>
+        </w:tabs>
+        <w:spacing w:lineRule="auto" w:line="360" w:before="155" w:after="0"/>
+        <w:ind w:hanging="0" w:left="567" w:right="0"/>
+        <w:jc w:val="left"/>
+        <w:rPr>
+          <w:rFonts w:ascii="Arial" w:hAnsi="Arial" w:eastAsia="Arial" w:cs="Arial"/>
+          <w:b w:val="false"/>
+          <w:i w:val="false"/>
+          <w:i w:val="false"/>
+          <w:caps w:val="false"/>
+          <w:smallCaps w:val="false"/>
+          <w:strike w:val="false"/>
+          <w:dstrike w:val="false"/>
+          <w:color w:val="000000"/>
+          <w:position w:val="0"/>
+          <w:sz w:val="24"/>
+          <w:sz w:val="24"/>
+          <w:szCs w:val="24"/>
+          <w:u w:val="none"/>
+          <w:shd w:fill="auto" w:val="clear"/>
+          <w:vertAlign w:val="baseline"/>
+        </w:rPr>
+      </w:pPr>
+      <w:r>
+        <w:rPr>
+          <w:rFonts w:eastAsia="Arial" w:cs="Arial"/>
+          <w:b w:val="false"/>
+          <w:i w:val="false"/>
+          <w:caps w:val="false"/>
+          <w:smallCaps w:val="false"/>
+          <w:strike w:val="false"/>
+          <w:dstrike w:val="false"/>
+          <w:color w:val="000000"/>
+          <w:position w:val="0"/>
+          <w:sz w:val="24"/>
+          <w:sz w:val="24"/>
+          <w:szCs w:val="24"/>
+          <w:u w:val="none"/>
+          <w:shd w:fill="auto" w:val="clear"/>
+          <w:vertAlign w:val="baseline"/>
+        </w:rPr>
+        <w:t>channel-group 2 mode active</w:t>
       </w:r>
     </w:p>
     <w:p>
@@ -2531,7 +2457,6 @@
         <w:keepLines w:val="false"/>
         <w:pageBreakBefore w:val="false"/>
         <w:widowControl w:val="false"/>
-        <w:pBdr/>
         <w:shd w:val="clear" w:fill="auto"/>
         <w:tabs>
           <w:tab w:val="clear" w:pos="720"/>
@@ -2583,11 +2508,7 @@
     <w:p>
       <w:pPr>
         <w:pStyle w:val="normal1"/>
-        <w:keepNext w:val="false"/>
-        <w:keepLines w:val="false"/>
-        <w:pageBreakBefore w:val="false"/>
         <w:widowControl w:val="false"/>
-        <w:pBdr/>
         <w:shd w:val="clear" w:fill="auto"/>
         <w:tabs>
           <w:tab w:val="clear" w:pos="720"/>
@@ -2633,7 +2554,27 @@
           <w:shd w:fill="auto" w:val="clear"/>
           <w:vertAlign w:val="baseline"/>
         </w:rPr>
-        <w:t>………………………………………………………………………………………………</w:t>
+        <w:t xml:space="preserve">show etherchannel summary </w:t>
+      </w:r>
+      <w:r>
+        <w:rPr>
+          <w:rFonts w:eastAsia="Arial" w:cs="Arial"/>
+          <w:b w:val="false"/>
+          <w:i w:val="false"/>
+          <w:caps w:val="false"/>
+          <w:smallCaps w:val="false"/>
+          <w:strike w:val="false"/>
+          <w:dstrike w:val="false"/>
+          <w:color w:val="000000"/>
+          <w:position w:val="0"/>
+          <w:sz w:val="24"/>
+          <w:sz w:val="24"/>
+          <w:szCs w:val="24"/>
+          <w:u w:val="none"/>
+          <w:shd w:fill="auto" w:val="clear"/>
+          <w:vertAlign w:val="baseline"/>
+        </w:rPr>
+        <w:t>(le port channel 2 a le flag U in use)</w:t>
       </w:r>
     </w:p>
     <w:p>
@@ -2663,58 +2604,88 @@
     </w:p>
     <w:p>
       <w:pPr>
-        <w:pStyle w:val="Heading3"/>
+        <w:pStyle w:val="normal1"/>
         <w:tabs>
           <w:tab w:val="clear" w:pos="720"/>
           <w:tab w:val="left" w:pos="1733" w:leader="none"/>
         </w:tabs>
         <w:spacing w:lineRule="auto" w:line="360"/>
         <w:ind w:hanging="0" w:left="567"/>
-        <w:rPr>
-          <w:b w:val="false"/>
-          <w:sz w:val="24"/>
-          <w:szCs w:val="24"/>
-        </w:rPr>
-      </w:pPr>
-      <w:r>
-        <w:rPr>
-          <w:b w:val="false"/>
-          <w:sz w:val="24"/>
-          <w:szCs w:val="24"/>
-        </w:rPr>
-        <w:t>4. Configurez le port channel Po2 en tant qu’une interface de trunking. Quelle commande avez-vous utilisée ?</w:t>
-      </w:r>
-    </w:p>
-    <w:p>
-      <w:pPr>
-        <w:pStyle w:val="Heading3"/>
+        <w:jc w:val="both"/>
+        <w:rPr>
+          <w:b w:val="false"/>
+          <w:sz w:val="24"/>
+          <w:szCs w:val="24"/>
+        </w:rPr>
+      </w:pPr>
+      <w:r>
+        <w:rPr/>
+        <w:drawing>
+          <wp:anchor behindDoc="0" distT="0" distB="0" distL="0" distR="0" simplePos="0" locked="0" layoutInCell="0" allowOverlap="1" relativeHeight="8">
+            <wp:simplePos x="0" y="0"/>
+            <wp:positionH relativeFrom="column">
+              <wp:posOffset>1363345</wp:posOffset>
+            </wp:positionH>
+            <wp:positionV relativeFrom="paragraph">
+              <wp:posOffset>22860</wp:posOffset>
+            </wp:positionV>
+            <wp:extent cx="3399155" cy="3199130"/>
+            <wp:effectExtent l="0" t="0" r="0" b="0"/>
+            <wp:wrapTopAndBottom/>
+            <wp:docPr id="1" name="Image1" descr=""/>
+            <wp:cNvGraphicFramePr>
+              <a:graphicFrameLocks xmlns:a="http://schemas.openxmlformats.org/drawingml/2006/main" noChangeAspect="1"/>
+            </wp:cNvGraphicFramePr>
+            <a:graphic xmlns:a="http://schemas.openxmlformats.org/drawingml/2006/main">
+              <a:graphicData uri="http://schemas.openxmlformats.org/drawingml/2006/picture">
+                <pic:pic xmlns:pic="http://schemas.openxmlformats.org/drawingml/2006/picture">
+                  <pic:nvPicPr>
+                    <pic:cNvPr id="1" name="Image1" descr=""/>
+                    <pic:cNvPicPr>
+                      <a:picLocks noChangeAspect="1" noChangeArrowheads="1"/>
+                    </pic:cNvPicPr>
+                  </pic:nvPicPr>
+                  <pic:blipFill>
+                    <a:blip r:embed="rId2"/>
+                    <a:stretch>
+                      <a:fillRect/>
+                    </a:stretch>
+                  </pic:blipFill>
+                  <pic:spPr bwMode="auto">
+                    <a:xfrm>
+                      <a:off x="0" y="0"/>
+                      <a:ext cx="3399155" cy="3199130"/>
+                    </a:xfrm>
+                    <a:prstGeom prst="rect">
+                      <a:avLst/>
+                    </a:prstGeom>
+                    <a:noFill/>
+                  </pic:spPr>
+                </pic:pic>
+              </a:graphicData>
+            </a:graphic>
+          </wp:anchor>
+        </w:drawing>
+      </w:r>
+    </w:p>
+    <w:p>
+      <w:pPr>
+        <w:pStyle w:val="normal1"/>
         <w:tabs>
           <w:tab w:val="clear" w:pos="720"/>
           <w:tab w:val="left" w:pos="1733" w:leader="none"/>
         </w:tabs>
         <w:spacing w:lineRule="auto" w:line="360"/>
         <w:ind w:hanging="0" w:left="567"/>
-        <w:rPr>
-          <w:b w:val="false"/>
-          <w:sz w:val="24"/>
-          <w:szCs w:val="24"/>
-        </w:rPr>
-      </w:pPr>
-      <w:r>
-        <w:rPr>
-          <w:b w:val="false"/>
-          <w:sz w:val="24"/>
-          <w:szCs w:val="24"/>
-        </w:rPr>
-        <w:t>………………………………………………………………………………………………</w:t>
-      </w:r>
-      <w:r>
-        <w:rPr>
-          <w:b w:val="false"/>
-          <w:sz w:val="24"/>
-          <w:szCs w:val="24"/>
-        </w:rPr>
-        <w:t>..</w:t>
+        <w:jc w:val="both"/>
+        <w:rPr>
+          <w:b w:val="false"/>
+          <w:sz w:val="24"/>
+          <w:szCs w:val="24"/>
+        </w:rPr>
+      </w:pPr>
+      <w:r>
+        <w:rPr/>
       </w:r>
     </w:p>
     <w:p>
@@ -2738,12 +2709,12 @@
           <w:sz w:val="24"/>
           <w:szCs w:val="24"/>
         </w:rPr>
-        <w:t>5. Vérifiez l’état du port channel Po2. Identifiez le mode pour chaque port.</w:t>
-      </w:r>
-    </w:p>
-    <w:p>
-      <w:pPr>
-        <w:pStyle w:val="Heading3"/>
+        <w:t>4. Configurez le port channel Po2 en tant qu’une interface de trunking. Quelle commande avez-vous utilisée ?</w:t>
+      </w:r>
+    </w:p>
+    <w:p>
+      <w:pPr>
+        <w:pStyle w:val="normal1"/>
         <w:tabs>
           <w:tab w:val="clear" w:pos="720"/>
           <w:tab w:val="left" w:pos="1733" w:leader="none"/>
@@ -2762,15 +2733,187 @@
           <w:sz w:val="24"/>
           <w:szCs w:val="24"/>
         </w:rPr>
-        <w:t>………………………………………………………………………………………………………………………………………………………………………………………………</w:t>
-      </w:r>
-      <w:r>
-        <w:rPr>
-          <w:b w:val="false"/>
-          <w:sz w:val="24"/>
-          <w:szCs w:val="24"/>
-        </w:rPr>
-        <w:t>.</w:t>
+        <w:t>conf t</w:t>
+      </w:r>
+    </w:p>
+    <w:p>
+      <w:pPr>
+        <w:pStyle w:val="normal1"/>
+        <w:tabs>
+          <w:tab w:val="clear" w:pos="720"/>
+          <w:tab w:val="left" w:pos="1733" w:leader="none"/>
+        </w:tabs>
+        <w:spacing w:lineRule="auto" w:line="360"/>
+        <w:ind w:hanging="0" w:left="567"/>
+        <w:rPr>
+          <w:b w:val="false"/>
+          <w:sz w:val="24"/>
+          <w:szCs w:val="24"/>
+        </w:rPr>
+      </w:pPr>
+      <w:r>
+        <w:rPr>
+          <w:b w:val="false"/>
+          <w:sz w:val="24"/>
+          <w:szCs w:val="24"/>
+        </w:rPr>
+        <w:t xml:space="preserve">interface port-channel 2 </w:t>
+      </w:r>
+    </w:p>
+    <w:p>
+      <w:pPr>
+        <w:pStyle w:val="normal1"/>
+        <w:tabs>
+          <w:tab w:val="clear" w:pos="720"/>
+          <w:tab w:val="left" w:pos="1733" w:leader="none"/>
+        </w:tabs>
+        <w:spacing w:lineRule="auto" w:line="360"/>
+        <w:ind w:hanging="0" w:left="567"/>
+        <w:rPr>
+          <w:b w:val="false"/>
+          <w:sz w:val="24"/>
+          <w:szCs w:val="24"/>
+        </w:rPr>
+      </w:pPr>
+      <w:r>
+        <w:rPr>
+          <w:b w:val="false"/>
+          <w:sz w:val="24"/>
+          <w:szCs w:val="24"/>
+        </w:rPr>
+        <w:t xml:space="preserve">switchport mode trunk </w:t>
+      </w:r>
+    </w:p>
+    <w:p>
+      <w:pPr>
+        <w:pStyle w:val="Heading3"/>
+        <w:tabs>
+          <w:tab w:val="clear" w:pos="720"/>
+          <w:tab w:val="left" w:pos="1733" w:leader="none"/>
+        </w:tabs>
+        <w:spacing w:lineRule="auto" w:line="360"/>
+        <w:ind w:hanging="0" w:left="567"/>
+        <w:rPr>
+          <w:b w:val="false"/>
+          <w:sz w:val="24"/>
+          <w:szCs w:val="24"/>
+        </w:rPr>
+      </w:pPr>
+      <w:r>
+        <w:rPr>
+          <w:b w:val="false"/>
+          <w:sz w:val="24"/>
+          <w:szCs w:val="24"/>
+        </w:rPr>
+        <w:t>5. Vérifiez l’état du port channel Po2. Identifiez le mode pour chaque port.</w:t>
+      </w:r>
+    </w:p>
+    <w:p>
+      <w:pPr>
+        <w:pStyle w:val="normal1"/>
+        <w:tabs>
+          <w:tab w:val="clear" w:pos="720"/>
+          <w:tab w:val="left" w:pos="1733" w:leader="none"/>
+        </w:tabs>
+        <w:spacing w:lineRule="auto" w:line="360"/>
+        <w:ind w:hanging="0" w:left="567"/>
+        <w:rPr>
+          <w:b w:val="false"/>
+          <w:sz w:val="24"/>
+          <w:szCs w:val="24"/>
+        </w:rPr>
+      </w:pPr>
+      <w:r>
+        <w:rPr>
+          <w:b w:val="false"/>
+          <w:sz w:val="24"/>
+          <w:szCs w:val="24"/>
+        </w:rPr>
+        <w:t>Les ports FastEthernet0/1, FastEthernet0/2 et FastEthernet0/5 sont active et utilise par portchannel 2</w:t>
+      </w:r>
+    </w:p>
+    <w:p>
+      <w:pPr>
+        <w:pStyle w:val="Heading3"/>
+        <w:tabs>
+          <w:tab w:val="clear" w:pos="720"/>
+          <w:tab w:val="left" w:pos="1733" w:leader="none"/>
+        </w:tabs>
+        <w:spacing w:lineRule="auto" w:line="360"/>
+        <w:ind w:hanging="0" w:left="567"/>
+        <w:rPr>
+          <w:b w:val="false"/>
+          <w:sz w:val="24"/>
+          <w:szCs w:val="24"/>
+        </w:rPr>
+      </w:pPr>
+      <w:r>
+        <w:rPr/>
+      </w:r>
+    </w:p>
+    <w:p>
+      <w:pPr>
+        <w:pStyle w:val="normal1"/>
+        <w:tabs>
+          <w:tab w:val="clear" w:pos="720"/>
+          <w:tab w:val="left" w:pos="1733" w:leader="none"/>
+        </w:tabs>
+        <w:spacing w:lineRule="auto" w:line="360"/>
+        <w:ind w:hanging="0" w:left="567"/>
+        <w:rPr>
+          <w:b w:val="false"/>
+          <w:sz w:val="24"/>
+          <w:szCs w:val="24"/>
+        </w:rPr>
+      </w:pPr>
+      <w:r>
+        <w:rPr/>
+        <w:drawing>
+          <wp:anchor behindDoc="0" distT="0" distB="0" distL="0" distR="0" simplePos="0" locked="0" layoutInCell="0" allowOverlap="1" relativeHeight="9">
+            <wp:simplePos x="0" y="0"/>
+            <wp:positionH relativeFrom="column">
+              <wp:posOffset>902335</wp:posOffset>
+            </wp:positionH>
+            <wp:positionV relativeFrom="paragraph">
+              <wp:posOffset>320040</wp:posOffset>
+            </wp:positionV>
+            <wp:extent cx="4351020" cy="3589020"/>
+            <wp:effectExtent l="0" t="0" r="0" b="0"/>
+            <wp:wrapTopAndBottom/>
+            <wp:docPr id="2" name="Image3" descr=""/>
+            <wp:cNvGraphicFramePr>
+              <a:graphicFrameLocks xmlns:a="http://schemas.openxmlformats.org/drawingml/2006/main" noChangeAspect="1"/>
+            </wp:cNvGraphicFramePr>
+            <a:graphic xmlns:a="http://schemas.openxmlformats.org/drawingml/2006/main">
+              <a:graphicData uri="http://schemas.openxmlformats.org/drawingml/2006/picture">
+                <pic:pic xmlns:pic="http://schemas.openxmlformats.org/drawingml/2006/picture">
+                  <pic:nvPicPr>
+                    <pic:cNvPr id="2" name="Image3" descr=""/>
+                    <pic:cNvPicPr>
+                      <a:picLocks noChangeAspect="1" noChangeArrowheads="1"/>
+                    </pic:cNvPicPr>
+                  </pic:nvPicPr>
+                  <pic:blipFill>
+                    <a:blip r:embed="rId3"/>
+                    <a:stretch>
+                      <a:fillRect/>
+                    </a:stretch>
+                  </pic:blipFill>
+                  <pic:spPr bwMode="auto">
+                    <a:xfrm>
+                      <a:off x="0" y="0"/>
+                      <a:ext cx="4351020" cy="3589020"/>
+                    </a:xfrm>
+                    <a:prstGeom prst="rect">
+                      <a:avLst/>
+                    </a:prstGeom>
+                    <a:noFill/>
+                  </pic:spPr>
+                </pic:pic>
+              </a:graphicData>
+            </a:graphic>
+          </wp:anchor>
+        </w:drawing>
       </w:r>
     </w:p>
     <w:p>
@@ -2965,15 +3108,15 @@
         <w:tblLook w:val="0400"/>
       </w:tblPr>
       <w:tblGrid>
-        <w:gridCol w:w="2877"/>
-        <w:gridCol w:w="3064"/>
+        <w:gridCol w:w="2876"/>
+        <w:gridCol w:w="3065"/>
         <w:gridCol w:w="3066"/>
       </w:tblGrid>
       <w:tr>
         <w:trPr/>
         <w:tc>
           <w:tcPr>
-            <w:tcW w:w="2877" w:type="dxa"/>
+            <w:tcW w:w="2876" w:type="dxa"/>
             <w:tcBorders>
               <w:top w:val="single" w:sz="4" w:space="0" w:color="000000"/>
               <w:left w:val="single" w:sz="4" w:space="0" w:color="000000"/>
@@ -3006,7 +3149,7 @@
         </w:tc>
         <w:tc>
           <w:tcPr>
-            <w:tcW w:w="3064" w:type="dxa"/>
+            <w:tcW w:w="3065" w:type="dxa"/>
             <w:tcBorders>
               <w:top w:val="single" w:sz="4" w:space="0" w:color="000000"/>
               <w:left w:val="single" w:sz="4" w:space="0" w:color="000000"/>
@@ -3077,7 +3220,7 @@
         <w:trPr/>
         <w:tc>
           <w:tcPr>
-            <w:tcW w:w="2877" w:type="dxa"/>
+            <w:tcW w:w="2876" w:type="dxa"/>
             <w:tcBorders>
               <w:top w:val="single" w:sz="4" w:space="0" w:color="000000"/>
               <w:left w:val="single" w:sz="4" w:space="0" w:color="000000"/>
@@ -3111,7 +3254,7 @@
         </w:tc>
         <w:tc>
           <w:tcPr>
-            <w:tcW w:w="3064" w:type="dxa"/>
+            <w:tcW w:w="3065" w:type="dxa"/>
             <w:tcBorders>
               <w:top w:val="single" w:sz="4" w:space="0" w:color="000000"/>
               <w:left w:val="single" w:sz="4" w:space="0" w:color="000000"/>
@@ -3202,7 +3345,7 @@
         <w:trPr/>
         <w:tc>
           <w:tcPr>
-            <w:tcW w:w="2877" w:type="dxa"/>
+            <w:tcW w:w="2876" w:type="dxa"/>
             <w:tcBorders>
               <w:top w:val="single" w:sz="4" w:space="0" w:color="000000"/>
               <w:left w:val="single" w:sz="4" w:space="0" w:color="000000"/>
@@ -3236,7 +3379,7 @@
         </w:tc>
         <w:tc>
           <w:tcPr>
-            <w:tcW w:w="3064" w:type="dxa"/>
+            <w:tcW w:w="3065" w:type="dxa"/>
             <w:tcBorders>
               <w:top w:val="single" w:sz="4" w:space="0" w:color="000000"/>
               <w:left w:val="single" w:sz="4" w:space="0" w:color="000000"/>
@@ -3327,7 +3470,7 @@
         <w:trPr/>
         <w:tc>
           <w:tcPr>
-            <w:tcW w:w="2877" w:type="dxa"/>
+            <w:tcW w:w="2876" w:type="dxa"/>
             <w:tcBorders>
               <w:top w:val="single" w:sz="4" w:space="0" w:color="000000"/>
               <w:left w:val="single" w:sz="4" w:space="0" w:color="000000"/>
@@ -3361,7 +3504,7 @@
         </w:tc>
         <w:tc>
           <w:tcPr>
-            <w:tcW w:w="3064" w:type="dxa"/>
+            <w:tcW w:w="3065" w:type="dxa"/>
             <w:tcBorders>
               <w:top w:val="single" w:sz="4" w:space="0" w:color="000000"/>
               <w:left w:val="single" w:sz="4" w:space="0" w:color="000000"/>
@@ -3452,7 +3595,7 @@
         <w:trPr/>
         <w:tc>
           <w:tcPr>
-            <w:tcW w:w="2877" w:type="dxa"/>
+            <w:tcW w:w="2876" w:type="dxa"/>
             <w:tcBorders>
               <w:top w:val="single" w:sz="4" w:space="0" w:color="000000"/>
               <w:left w:val="single" w:sz="4" w:space="0" w:color="000000"/>
@@ -3486,7 +3629,7 @@
         </w:tc>
         <w:tc>
           <w:tcPr>
-            <w:tcW w:w="3064" w:type="dxa"/>
+            <w:tcW w:w="3065" w:type="dxa"/>
             <w:tcBorders>
               <w:top w:val="single" w:sz="4" w:space="0" w:color="000000"/>
               <w:left w:val="single" w:sz="4" w:space="0" w:color="000000"/>
@@ -3781,12 +3924,12 @@
       </w:r>
     </w:p>
     <w:sectPr>
-      <w:headerReference w:type="even" r:id="rId2"/>
-      <w:headerReference w:type="default" r:id="rId3"/>
-      <w:headerReference w:type="first" r:id="rId4"/>
-      <w:footerReference w:type="even" r:id="rId5"/>
-      <w:footerReference w:type="default" r:id="rId6"/>
-      <w:footerReference w:type="first" r:id="rId7"/>
+      <w:headerReference w:type="even" r:id="rId4"/>
+      <w:headerReference w:type="default" r:id="rId5"/>
+      <w:headerReference w:type="first" r:id="rId6"/>
+      <w:footerReference w:type="even" r:id="rId7"/>
+      <w:footerReference w:type="default" r:id="rId8"/>
+      <w:footerReference w:type="first" r:id="rId9"/>
       <w:type w:val="nextPage"/>
       <w:pgSz w:w="12240" w:h="15840"/>
       <w:pgMar w:left="1417" w:right="1417" w:gutter="0" w:header="786" w:top="1417" w:footer="700" w:bottom="1417"/>
@@ -3889,7 +4032,7 @@
     </w:r>
     <w:r>
       <w:rPr/>
-      <w:t>5</w:t>
+      <w:t>6</w:t>
     </w:r>
     <w:r>
       <w:rPr/>
@@ -3903,9 +4046,8 @@
       <w:keepLines w:val="false"/>
       <w:pageBreakBefore w:val="false"/>
       <w:widowControl w:val="false"/>
-      <w:pBdr/>
       <w:shd w:val="clear" w:fill="auto"/>
-      <w:spacing w:lineRule="auto" w:line="12" w:before="0" w:after="0"/>
+      <w:spacing w:lineRule="auto" w:line="9" w:before="0" w:after="0"/>
       <w:ind w:hanging="0" w:left="0" w:right="0"/>
       <w:jc w:val="left"/>
       <w:rPr>
@@ -4026,7 +4168,7 @@
     </w:r>
     <w:r>
       <w:rPr/>
-      <w:t>5</w:t>
+      <w:t>6</w:t>
     </w:r>
     <w:r>
       <w:rPr/>
@@ -4040,9 +4182,8 @@
       <w:keepLines w:val="false"/>
       <w:pageBreakBefore w:val="false"/>
       <w:widowControl w:val="false"/>
-      <w:pBdr/>
       <w:shd w:val="clear" w:fill="auto"/>
-      <w:spacing w:lineRule="auto" w:line="12" w:before="0" w:after="0"/>
+      <w:spacing w:lineRule="auto" w:line="9" w:before="0" w:after="0"/>
       <w:ind w:hanging="0" w:left="0" w:right="0"/>
       <w:jc w:val="left"/>
       <w:rPr>
@@ -4110,7 +4251,6 @@
       <w:keepLines w:val="false"/>
       <w:pageBreakBefore w:val="false"/>
       <w:widowControl w:val="false"/>
-      <w:pBdr/>
       <w:shd w:val="clear" w:fill="auto"/>
       <w:tabs>
         <w:tab w:val="clear" w:pos="720"/>
@@ -4187,7 +4327,7 @@
         <wp:inline distT="0" distB="0" distL="0" distR="0">
           <wp:extent cx="1082675" cy="430530"/>
           <wp:effectExtent l="0" t="0" r="0" b="0"/>
-          <wp:docPr id="1" name="image1.png" descr="Une image contenant texte, clipart&#10;&#10;Description générée automatiquement"/>
+          <wp:docPr id="3" name="image1.png" descr="Une image contenant texte, clipart&#10;&#10;Description générée automatiquement"/>
           <wp:cNvGraphicFramePr>
             <a:graphicFrameLocks xmlns:a="http://schemas.openxmlformats.org/drawingml/2006/main" noChangeAspect="1"/>
           </wp:cNvGraphicFramePr>
@@ -4195,7 +4335,7 @@
             <a:graphicData uri="http://schemas.openxmlformats.org/drawingml/2006/picture">
               <pic:pic xmlns:pic="http://schemas.openxmlformats.org/drawingml/2006/picture">
                 <pic:nvPicPr>
-                  <pic:cNvPr id="1" name="image1.png" descr="Une image contenant texte, clipart&#10;&#10;Description générée automatiquement"/>
+                  <pic:cNvPr id="3" name="image1.png" descr="Une image contenant texte, clipart&#10;&#10;Description générée automatiquement"/>
                   <pic:cNvPicPr>
                     <a:picLocks noChangeAspect="1" noChangeArrowheads="1"/>
                   </pic:cNvPicPr>
@@ -4230,7 +4370,6 @@
       <w:keepLines w:val="false"/>
       <w:pageBreakBefore w:val="false"/>
       <w:widowControl w:val="false"/>
-      <w:pBdr/>
       <w:shd w:val="clear" w:fill="auto"/>
       <w:tabs>
         <w:tab w:val="clear" w:pos="720"/>
@@ -4291,7 +4430,6 @@
       <w:keepLines w:val="false"/>
       <w:pageBreakBefore w:val="false"/>
       <w:widowControl w:val="false"/>
-      <w:pBdr/>
       <w:shd w:val="clear" w:fill="auto"/>
       <w:tabs>
         <w:tab w:val="clear" w:pos="720"/>
@@ -4368,7 +4506,7 @@
         <wp:inline distT="0" distB="0" distL="0" distR="0">
           <wp:extent cx="1082675" cy="430530"/>
           <wp:effectExtent l="0" t="0" r="0" b="0"/>
-          <wp:docPr id="2" name="image1.png" descr="Une image contenant texte, clipart&#10;&#10;Description générée automatiquement"/>
+          <wp:docPr id="4" name="image1.png" descr="Une image contenant texte, clipart&#10;&#10;Description générée automatiquement"/>
           <wp:cNvGraphicFramePr>
             <a:graphicFrameLocks xmlns:a="http://schemas.openxmlformats.org/drawingml/2006/main" noChangeAspect="1"/>
           </wp:cNvGraphicFramePr>
@@ -4376,7 +4514,7 @@
             <a:graphicData uri="http://schemas.openxmlformats.org/drawingml/2006/picture">
               <pic:pic xmlns:pic="http://schemas.openxmlformats.org/drawingml/2006/picture">
                 <pic:nvPicPr>
-                  <pic:cNvPr id="2" name="image1.png" descr="Une image contenant texte, clipart&#10;&#10;Description générée automatiquement"/>
+                  <pic:cNvPr id="4" name="image1.png" descr="Une image contenant texte, clipart&#10;&#10;Description générée automatiquement"/>
                   <pic:cNvPicPr>
                     <a:picLocks noChangeAspect="1" noChangeArrowheads="1"/>
                   </pic:cNvPicPr>
@@ -4411,7 +4549,6 @@
       <w:keepLines w:val="false"/>
       <w:pageBreakBefore w:val="false"/>
       <w:widowControl w:val="false"/>
-      <w:pBdr/>
       <w:shd w:val="clear" w:fill="auto"/>
       <w:tabs>
         <w:tab w:val="clear" w:pos="720"/>
@@ -5118,6 +5255,7 @@
     <w:qFormat/>
     <w:pPr>
       <w:widowControl w:val="false"/>
+      <w:suppressAutoHyphens w:val="true"/>
       <w:bidi w:val="0"/>
       <w:spacing w:before="0" w:after="0"/>
       <w:jc w:val="left"/>
@@ -5290,6 +5428,7 @@
     <w:qFormat/>
     <w:pPr>
       <w:widowControl w:val="false"/>
+      <w:suppressAutoHyphens w:val="true"/>
       <w:bidi w:val="0"/>
       <w:spacing w:before="0" w:after="0"/>
       <w:jc w:val="left"/>

</xml_diff>

<commit_message>
feat: fasicule 5 partie 3
</commit_message>
<xml_diff>
--- a/WorkshopB_fascicule5.docx
+++ b/WorkshopB_fascicule5.docx
@@ -2875,7 +2875,7 @@
               <wp:posOffset>902335</wp:posOffset>
             </wp:positionH>
             <wp:positionV relativeFrom="paragraph">
-              <wp:posOffset>320040</wp:posOffset>
+              <wp:posOffset>-38100</wp:posOffset>
             </wp:positionV>
             <wp:extent cx="4351020" cy="3589020"/>
             <wp:effectExtent l="0" t="0" r="0" b="0"/>
@@ -3060,7 +3060,15 @@
           <w:sz w:val="24"/>
           <w:szCs w:val="24"/>
         </w:rPr>
-        <w:t>…………………………………………………………………………………………………</w:t>
+        <w:t xml:space="preserve">ZB-Switch1, les autres commutateurs pointent vers son adresse MAC </w:t>
+      </w:r>
+      <w:r>
+        <w:rPr>
+          <w:b w:val="false"/>
+          <w:sz w:val="24"/>
+          <w:szCs w:val="24"/>
+        </w:rPr>
+        <w:t>0004.9A46.0596</w:t>
       </w:r>
     </w:p>
     <w:p>
@@ -3264,7 +3272,7 @@
           </w:tcPr>
           <w:p>
             <w:pPr>
-              <w:pStyle w:val="Heading3"/>
+              <w:pStyle w:val="normal1"/>
               <w:tabs>
                 <w:tab w:val="clear" w:pos="720"/>
                 <w:tab w:val="left" w:pos="1733" w:leader="none"/>
@@ -3284,15 +3292,7 @@
                 <w:sz w:val="24"/>
                 <w:szCs w:val="24"/>
               </w:rPr>
-              <w:t>………………………</w:t>
-            </w:r>
-            <w:r>
-              <w:rPr>
-                <w:b w:val="false"/>
-                <w:sz w:val="24"/>
-                <w:szCs w:val="24"/>
-              </w:rPr>
-              <w:t>.</w:t>
+              <w:t>Designated</w:t>
             </w:r>
           </w:p>
         </w:tc>
@@ -3328,15 +3328,7 @@
                 <w:sz w:val="24"/>
                 <w:szCs w:val="24"/>
               </w:rPr>
-              <w:t>………………………</w:t>
-            </w:r>
-            <w:r>
-              <w:rPr>
-                <w:b w:val="false"/>
-                <w:sz w:val="24"/>
-                <w:szCs w:val="24"/>
-              </w:rPr>
-              <w:t>.</w:t>
+              <w:t>Non configuré</w:t>
             </w:r>
           </w:p>
         </w:tc>
@@ -3409,15 +3401,7 @@
                 <w:sz w:val="24"/>
                 <w:szCs w:val="24"/>
               </w:rPr>
-              <w:t>………………………</w:t>
-            </w:r>
-            <w:r>
-              <w:rPr>
-                <w:b w:val="false"/>
-                <w:sz w:val="24"/>
-                <w:szCs w:val="24"/>
-              </w:rPr>
-              <w:t>.</w:t>
+              <w:t>Root</w:t>
             </w:r>
           </w:p>
         </w:tc>
@@ -3453,15 +3437,7 @@
                 <w:sz w:val="24"/>
                 <w:szCs w:val="24"/>
               </w:rPr>
-              <w:t>………………………</w:t>
-            </w:r>
-            <w:r>
-              <w:rPr>
-                <w:b w:val="false"/>
-                <w:sz w:val="24"/>
-                <w:szCs w:val="24"/>
-              </w:rPr>
-              <w:t>.</w:t>
+              <w:t>Non configuré</w:t>
             </w:r>
           </w:p>
         </w:tc>
@@ -3534,15 +3510,7 @@
                 <w:sz w:val="24"/>
                 <w:szCs w:val="24"/>
               </w:rPr>
-              <w:t>………………………</w:t>
-            </w:r>
-            <w:r>
-              <w:rPr>
-                <w:b w:val="false"/>
-                <w:sz w:val="24"/>
-                <w:szCs w:val="24"/>
-              </w:rPr>
-              <w:t>.</w:t>
+              <w:t>Non configuré</w:t>
             </w:r>
           </w:p>
         </w:tc>
@@ -3578,15 +3546,7 @@
                 <w:sz w:val="24"/>
                 <w:szCs w:val="24"/>
               </w:rPr>
-              <w:t>………………………</w:t>
-            </w:r>
-            <w:r>
-              <w:rPr>
-                <w:b w:val="false"/>
-                <w:sz w:val="24"/>
-                <w:szCs w:val="24"/>
-              </w:rPr>
-              <w:t>.</w:t>
+              <w:t>Designated</w:t>
             </w:r>
           </w:p>
         </w:tc>
@@ -3659,15 +3619,7 @@
                 <w:sz w:val="24"/>
                 <w:szCs w:val="24"/>
               </w:rPr>
-              <w:t>………………………</w:t>
-            </w:r>
-            <w:r>
-              <w:rPr>
-                <w:b w:val="false"/>
-                <w:sz w:val="24"/>
-                <w:szCs w:val="24"/>
-              </w:rPr>
-              <w:t>.</w:t>
+              <w:t>Non configuré</w:t>
             </w:r>
           </w:p>
         </w:tc>
@@ -3703,15 +3655,7 @@
                 <w:sz w:val="24"/>
                 <w:szCs w:val="24"/>
               </w:rPr>
-              <w:t>………………………</w:t>
-            </w:r>
-            <w:r>
-              <w:rPr>
-                <w:b w:val="false"/>
-                <w:sz w:val="24"/>
-                <w:szCs w:val="24"/>
-              </w:rPr>
-              <w:t>.</w:t>
+              <w:t>Alternative</w:t>
             </w:r>
           </w:p>
         </w:tc>
@@ -3772,7 +3716,7 @@
     </w:p>
     <w:p>
       <w:pPr>
-        <w:pStyle w:val="Heading3"/>
+        <w:pStyle w:val="normal1"/>
         <w:tabs>
           <w:tab w:val="clear" w:pos="720"/>
           <w:tab w:val="left" w:pos="1733" w:leader="none"/>
@@ -3792,15 +3736,39 @@
           <w:sz w:val="24"/>
           <w:szCs w:val="24"/>
         </w:rPr>
-        <w:t>……………………………………………………………………………………………………………………………………………………………………………………………………………………………………………………………………………………………………………………………………………………………………………………………………………………………………………………………………………………………</w:t>
-      </w:r>
-      <w:r>
-        <w:rPr>
-          <w:b w:val="false"/>
-          <w:sz w:val="24"/>
-          <w:szCs w:val="24"/>
-        </w:rPr>
-        <w:t>....</w:t>
+        <w:t>Le port channel Po1</w:t>
+      </w:r>
+      <w:r>
+        <w:rPr>
+          <w:b w:val="false"/>
+          <w:sz w:val="24"/>
+          <w:szCs w:val="24"/>
+        </w:rPr>
+        <w:t xml:space="preserve"> est l'interface la plus courte </w:t>
+      </w:r>
+      <w:r>
+        <w:rPr>
+          <w:b w:val="false"/>
+          <w:sz w:val="24"/>
+          <w:szCs w:val="24"/>
+        </w:rPr>
+        <w:t xml:space="preserve">pour </w:t>
+      </w:r>
+      <w:r>
+        <w:rPr>
+          <w:b w:val="false"/>
+          <w:sz w:val="24"/>
+          <w:szCs w:val="24"/>
+        </w:rPr>
+        <w:t xml:space="preserve">atteindre le pont racine </w:t>
+      </w:r>
+      <w:r>
+        <w:rPr>
+          <w:b w:val="false"/>
+          <w:sz w:val="24"/>
+          <w:szCs w:val="24"/>
+        </w:rPr>
+        <w:t>ZB-Switch1 d’apres le calcul du protocle STP</w:t>
       </w:r>
     </w:p>
     <w:p>

</xml_diff>